<commit_message>
Added Stuff on tables
</commit_message>
<xml_diff>
--- a/ProposalTemplate.docx
+++ b/ProposalTemplate.docx
@@ -331,15 +331,21 @@
         </w:rPr>
         <w:t xml:space="preserve">Indicate the specific technologies to be used to implement the client app. </w:t>
       </w:r>
-    </w:p>
-    <w:p>
-      <w:pPr>
-        <w:rPr>
-          <w:rFonts w:ascii="Times New Roman" w:hAnsi="Times New Roman" w:cs="Times New Roman"/>
-        </w:rPr>
-      </w:pPr>
+      <w:r>
+        <w:rPr>
+          <w:rFonts w:ascii="Times New Roman" w:hAnsi="Times New Roman" w:cs="Times New Roman"/>
+        </w:rPr>
+        <w:t>How will the app support payment, signup? Describe the tables you plan to have.</w:t>
+      </w:r>
       <w:bookmarkStart w:id="0" w:name="_GoBack"/>
       <w:bookmarkEnd w:id="0"/>
+    </w:p>
+    <w:p>
+      <w:pPr>
+        <w:rPr>
+          <w:rFonts w:ascii="Times New Roman" w:hAnsi="Times New Roman" w:cs="Times New Roman"/>
+        </w:rPr>
+      </w:pPr>
     </w:p>
     <w:p>
       <w:pPr>

</xml_diff>